<commit_message>
completed level one lectures made following changes to Guessing Game 2 - font colors guess counter custom messages
</commit_message>
<xml_diff>
--- a/Section1/09.02.2018.docx
+++ b/Section1/09.02.2018.docx
@@ -165,45 +165,246 @@
       </w:r>
     </w:p>
     <w:p/>
+    <w:p>
+      <w:r>
+        <w:t xml:space="preserve">09.04.2018 </w:t>
+      </w:r>
+    </w:p>
+    <w:p>
+      <w:r>
+        <w:lastRenderedPageBreak/>
+        <w:t xml:space="preserve">Yesterday </w:t>
+      </w:r>
+    </w:p>
+    <w:p>
+      <w:proofErr w:type="spellStart"/>
+      <w:r>
+        <w:t>Factorizer</w:t>
+      </w:r>
+      <w:proofErr w:type="spellEnd"/>
+    </w:p>
+    <w:p>
+      <w:r>
+        <w:t xml:space="preserve">Today </w:t>
+      </w:r>
+      <w:proofErr w:type="spellStart"/>
+      <w:r>
+        <w:t>Factorizer</w:t>
+      </w:r>
+      <w:proofErr w:type="spellEnd"/>
+    </w:p>
+    <w:p>
+      <w:r>
+        <w:t>Road blocks reusing code.</w:t>
+      </w:r>
+    </w:p>
     <w:p/>
     <w:p>
       <w:r>
+        <w:t>09.08.2018</w:t>
+      </w:r>
+    </w:p>
+    <w:p>
+      <w:proofErr w:type="spellStart"/>
+      <w:r>
+        <w:t>Factorizer</w:t>
+      </w:r>
+      <w:proofErr w:type="spellEnd"/>
+    </w:p>
+    <w:p>
+      <w:r>
+        <w:t>Today</w:t>
+      </w:r>
+    </w:p>
+    <w:p>
+      <w:proofErr w:type="spellStart"/>
+      <w:r>
+        <w:t>FizzBuzz</w:t>
+      </w:r>
+      <w:proofErr w:type="spellEnd"/>
+    </w:p>
+    <w:p>
+      <w:r>
+        <w:t>Debugging now onto Alumni version lesson 13</w:t>
+      </w:r>
+    </w:p>
+    <w:p>
+      <w:r>
+        <w:t>Working on updated guessing game</w:t>
+      </w:r>
+    </w:p>
+    <w:p>
+      <w:r>
+        <w:t>Roadblocks</w:t>
+      </w:r>
+    </w:p>
+    <w:p>
+      <w:r>
+        <w:t xml:space="preserve">Getting Git </w:t>
+      </w:r>
+      <w:proofErr w:type="gramStart"/>
+      <w:r>
+        <w:t>installed</w:t>
+      </w:r>
+      <w:proofErr w:type="gramEnd"/>
+      <w:r>
+        <w:t xml:space="preserve"> and repo set up.</w:t>
+      </w:r>
+    </w:p>
+    <w:p>
+      <w:r>
+        <w:t>Go back to lesson 9</w:t>
+      </w:r>
+    </w:p>
+    <w:p>
+      <w:r>
+        <w:t>09.09.2018</w:t>
+      </w:r>
+    </w:p>
+    <w:p>
+      <w:r>
+        <w:t xml:space="preserve">Yesterday </w:t>
+      </w:r>
+      <w:proofErr w:type="spellStart"/>
+      <w:r>
+        <w:t>FizzBuzz</w:t>
+      </w:r>
+      <w:proofErr w:type="spellEnd"/>
+      <w:r>
+        <w:t xml:space="preserve"> and </w:t>
+      </w:r>
+      <w:proofErr w:type="spellStart"/>
+      <w:r>
+        <w:t>Factorizer</w:t>
+      </w:r>
+      <w:proofErr w:type="spellEnd"/>
+    </w:p>
+    <w:p>
+      <w:r>
+        <w:t>Today Arrays 9-10-11</w:t>
+      </w:r>
+    </w:p>
+    <w:p>
+      <w:r>
+        <w:t>I don’t understand this</w:t>
+      </w:r>
+    </w:p>
+    <w:p>
+      <w:r>
+        <w:rPr>
+          <w:noProof/>
+        </w:rPr>
         <w:lastRenderedPageBreak/>
-        <w:t xml:space="preserve">09.04.2018 </w:t>
-      </w:r>
+        <w:drawing>
+          <wp:inline distT="0" distB="0" distL="0" distR="0" wp14:anchorId="0265905C" wp14:editId="178BC3FD">
+            <wp:extent cx="5943600" cy="3336925"/>
+            <wp:effectExtent l="0" t="0" r="0" b="0"/>
+            <wp:docPr id="4" name="Picture 4"/>
+            <wp:cNvGraphicFramePr>
+              <a:graphicFrameLocks xmlns:a="http://schemas.openxmlformats.org/drawingml/2006/main" noChangeAspect="1"/>
+            </wp:cNvGraphicFramePr>
+            <a:graphic xmlns:a="http://schemas.openxmlformats.org/drawingml/2006/main">
+              <a:graphicData uri="http://schemas.openxmlformats.org/drawingml/2006/picture">
+                <pic:pic xmlns:pic="http://schemas.openxmlformats.org/drawingml/2006/picture">
+                  <pic:nvPicPr>
+                    <pic:cNvPr id="1" name=""/>
+                    <pic:cNvPicPr/>
+                  </pic:nvPicPr>
+                  <pic:blipFill>
+                    <a:blip r:embed="rId9"/>
+                    <a:stretch>
+                      <a:fillRect/>
+                    </a:stretch>
+                  </pic:blipFill>
+                  <pic:spPr>
+                    <a:xfrm>
+                      <a:off x="0" y="0"/>
+                      <a:ext cx="5943600" cy="3336925"/>
+                    </a:xfrm>
+                    <a:prstGeom prst="rect">
+                      <a:avLst/>
+                    </a:prstGeom>
+                  </pic:spPr>
+                </pic:pic>
+              </a:graphicData>
+            </a:graphic>
+          </wp:inline>
+        </w:drawing>
+      </w:r>
+    </w:p>
+    <w:p>
+      <w:r>
+        <w:t>09.10.2018</w:t>
+      </w:r>
+    </w:p>
+    <w:p>
+      <w:r>
+        <w:t>Yesterday:</w:t>
+      </w:r>
+    </w:p>
+    <w:p>
+      <w:r>
+        <w:t>Finished all level one lectures</w:t>
+      </w:r>
+    </w:p>
+    <w:p>
+      <w:r>
+        <w:t xml:space="preserve">Did the following adds to upgraded guessing </w:t>
+      </w:r>
+      <w:proofErr w:type="gramStart"/>
+      <w:r>
+        <w:t>game:</w:t>
+      </w:r>
+      <w:proofErr w:type="gramEnd"/>
+    </w:p>
+    <w:p>
+      <w:r>
+        <w:t>Counting the guesses and writing it to the console</w:t>
+      </w:r>
+    </w:p>
+    <w:p>
+      <w:r>
+        <w:t xml:space="preserve">Add victory message if guess count </w:t>
+      </w:r>
+      <w:proofErr w:type="gramStart"/>
+      <w:r>
+        <w:t>=  1</w:t>
+      </w:r>
+      <w:proofErr w:type="gramEnd"/>
+    </w:p>
+    <w:p>
+      <w:r>
+        <w:t xml:space="preserve">Did all console color </w:t>
+      </w:r>
+      <w:proofErr w:type="gramStart"/>
+      <w:r>
+        <w:t>changes</w:t>
+      </w:r>
+      <w:proofErr w:type="gramEnd"/>
+    </w:p>
+    <w:p>
+      <w:r>
+        <w:t>Today</w:t>
+      </w:r>
+    </w:p>
+    <w:p>
+      <w:r>
+        <w:t>Need only mode selection added.</w:t>
+      </w:r>
+    </w:p>
+    <w:p>
+      <w:r>
+        <w:t>Start Warmups</w:t>
+      </w:r>
+    </w:p>
+    <w:p>
       <w:bookmarkStart w:id="0" w:name="_GoBack"/>
       <w:bookmarkEnd w:id="0"/>
     </w:p>
-    <w:p>
-      <w:r>
-        <w:t xml:space="preserve">Yesterday </w:t>
-      </w:r>
-    </w:p>
-    <w:p>
-      <w:proofErr w:type="spellStart"/>
-      <w:r>
-        <w:t>Factorizer</w:t>
-      </w:r>
-      <w:proofErr w:type="spellEnd"/>
-    </w:p>
-    <w:p>
-      <w:r>
-        <w:t xml:space="preserve">Today </w:t>
-      </w:r>
-      <w:proofErr w:type="spellStart"/>
-      <w:r>
-        <w:t>Factorizer</w:t>
-      </w:r>
-      <w:proofErr w:type="spellEnd"/>
-    </w:p>
-    <w:p>
-      <w:r>
-        <w:t>Road blocks reusing code.</w:t>
-      </w:r>
-    </w:p>
+    <w:p/>
     <w:p/>
     <w:sectPr>
-      <w:headerReference w:type="default" r:id="rId9"/>
+      <w:headerReference w:type="default" r:id="rId10"/>
       <w:pgSz w:w="12240" w:h="15840"/>
       <w:pgMar w:top="1440" w:right="1440" w:bottom="1440" w:left="1440" w:header="720" w:footer="720" w:gutter="0"/>
       <w:cols w:space="720"/>

</xml_diff>

<commit_message>
Final Guessing Game and Beginning of Warmups
</commit_message>
<xml_diff>
--- a/Section1/09.02.2018.docx
+++ b/Section1/09.02.2018.docx
@@ -398,13 +398,70 @@
       </w:r>
     </w:p>
     <w:p>
+      <w:r>
+        <w:t xml:space="preserve">Roadblocks </w:t>
+      </w:r>
+      <w:r>
+        <w:t>–</w:t>
+      </w:r>
+      <w:r>
+        <w:t xml:space="preserve"> none</w:t>
+      </w:r>
+    </w:p>
+    <w:p>
+      <w:r>
+        <w:t>Stopped here:</w:t>
+      </w:r>
       <w:bookmarkStart w:id="0" w:name="_GoBack"/>
       <w:bookmarkEnd w:id="0"/>
     </w:p>
+    <w:p>
+      <w:r>
+        <w:rPr>
+          <w:noProof/>
+        </w:rPr>
+        <w:drawing>
+          <wp:inline distT="0" distB="0" distL="0" distR="0" wp14:anchorId="04BB1F7C" wp14:editId="3AE15953">
+            <wp:extent cx="5943600" cy="1280795"/>
+            <wp:effectExtent l="0" t="0" r="0" b="0"/>
+            <wp:docPr id="5" name="Picture 5"/>
+            <wp:cNvGraphicFramePr>
+              <a:graphicFrameLocks xmlns:a="http://schemas.openxmlformats.org/drawingml/2006/main" noChangeAspect="1"/>
+            </wp:cNvGraphicFramePr>
+            <a:graphic xmlns:a="http://schemas.openxmlformats.org/drawingml/2006/main">
+              <a:graphicData uri="http://schemas.openxmlformats.org/drawingml/2006/picture">
+                <pic:pic xmlns:pic="http://schemas.openxmlformats.org/drawingml/2006/picture">
+                  <pic:nvPicPr>
+                    <pic:cNvPr id="1" name=""/>
+                    <pic:cNvPicPr/>
+                  </pic:nvPicPr>
+                  <pic:blipFill>
+                    <a:blip r:embed="rId10"/>
+                    <a:stretch>
+                      <a:fillRect/>
+                    </a:stretch>
+                  </pic:blipFill>
+                  <pic:spPr>
+                    <a:xfrm>
+                      <a:off x="0" y="0"/>
+                      <a:ext cx="5943600" cy="1280795"/>
+                    </a:xfrm>
+                    <a:prstGeom prst="rect">
+                      <a:avLst/>
+                    </a:prstGeom>
+                  </pic:spPr>
+                </pic:pic>
+              </a:graphicData>
+            </a:graphic>
+          </wp:inline>
+        </w:drawing>
+      </w:r>
+    </w:p>
+    <w:p/>
     <w:p/>
     <w:p/>
     <w:sectPr>
-      <w:headerReference w:type="default" r:id="rId10"/>
+      <w:headerReference w:type="default" r:id="rId11"/>
       <w:pgSz w:w="12240" w:h="15840"/>
       <w:pgMar w:top="1440" w:right="1440" w:bottom="1440" w:left="1440" w:header="720" w:footer="720" w:gutter="0"/>
       <w:cols w:space="720"/>

</xml_diff>

<commit_message>
conditionals up to last three
</commit_message>
<xml_diff>
--- a/Section1/09.02.2018.docx
+++ b/Section1/09.02.2018.docx
@@ -462,11 +462,54 @@
       </w:r>
     </w:p>
     <w:p>
+      <w:r>
+        <w:t>09.12.2018 up to last two warmups for strings – stuck on second to last.</w:t>
+      </w:r>
+    </w:p>
+    <w:p>
+      <w:r>
+        <w:t>09.13</w:t>
+      </w:r>
+    </w:p>
+    <w:p>
+      <w:r>
+        <w:t>Yesterday</w:t>
+      </w:r>
+    </w:p>
+    <w:p>
+      <w:r>
+        <w:t>Finished strings and moved into conditionals</w:t>
+      </w:r>
+    </w:p>
+    <w:p>
+      <w:r>
+        <w:t xml:space="preserve">Today </w:t>
+      </w:r>
+    </w:p>
+    <w:p>
+      <w:r>
+        <w:t>Continue conditionals</w:t>
+      </w:r>
+    </w:p>
+    <w:p>
+      <w:r>
+        <w:t>Roadblocks</w:t>
+      </w:r>
+    </w:p>
+    <w:p>
+      <w:r>
+        <w:t>N</w:t>
+      </w:r>
+      <w:r>
+        <w:t>one</w:t>
+      </w:r>
+    </w:p>
+    <w:p>
+      <w:r>
+        <w:t>Up to Got E method in conditionals (3 more)</w:t>
+      </w:r>
       <w:bookmarkStart w:id="0" w:name="_GoBack"/>
       <w:bookmarkEnd w:id="0"/>
-      <w:r>
-        <w:t>09.12.2018 up to last two warmups for strings – stuck on second to last.</w:t>
-      </w:r>
     </w:p>
     <w:p/>
     <w:p/>

</xml_diff>

<commit_message>
completed logic, started loops
</commit_message>
<xml_diff>
--- a/Section1/09.02.2018.docx
+++ b/Section1/09.02.2018.docx
@@ -539,13 +539,26 @@
     </w:p>
     <w:p>
       <w:r>
-        <w:t>Roadblocks</w:t>
+        <w:t>Roadblocks understanding syntax for array managements</w:t>
+      </w:r>
+    </w:p>
+    <w:p>
+      <w:r>
+        <w:t>9/17/18</w:t>
+      </w:r>
+    </w:p>
+    <w:p>
+      <w:r>
+        <w:t>C</w:t>
+      </w:r>
+      <w:r>
+        <w:t>omplete</w:t>
+      </w:r>
+      <w:r>
+        <w:t>d logic went into loops</w:t>
       </w:r>
       <w:bookmarkStart w:id="0" w:name="_GoBack"/>
       <w:bookmarkEnd w:id="0"/>
-      <w:r>
-        <w:t xml:space="preserve"> understanding syntax for array managements</w:t>
-      </w:r>
     </w:p>
     <w:p/>
     <w:sectPr>

</xml_diff>

<commit_message>
finished up through front 9 on the loops section
</commit_message>
<xml_diff>
--- a/Section1/09.02.2018.docx
+++ b/Section1/09.02.2018.docx
@@ -557,8 +557,33 @@
       <w:r>
         <w:t>d logic went into loops</w:t>
       </w:r>
+    </w:p>
+    <w:p>
+      <w:r>
+        <w:t>09.18.2018</w:t>
+      </w:r>
+    </w:p>
+    <w:p>
+      <w:r>
+        <w:t>Yesterday started loops</w:t>
+      </w:r>
+    </w:p>
+    <w:p>
+      <w:r>
+        <w:t>Today loops</w:t>
+      </w:r>
+    </w:p>
+    <w:p>
+      <w:r>
+        <w:t xml:space="preserve">Roadblocks </w:t>
+      </w:r>
+      <w:proofErr w:type="spellStart"/>
+      <w:r>
+        <w:t>doublex</w:t>
+      </w:r>
       <w:bookmarkStart w:id="0" w:name="_GoBack"/>
       <w:bookmarkEnd w:id="0"/>
+      <w:proofErr w:type="spellEnd"/>
     </w:p>
     <w:p/>
     <w:sectPr>

</xml_diff>